<commit_message>
Delphi 11 packages added
</commit_message>
<xml_diff>
--- a/Doc/Readme.docx
+++ b/Doc/Readme.docx
@@ -43,6 +43,7 @@
       <w:proofErr w:type="spellStart"/>
       <w:r>
         <w:rPr>
+          <w:b/>
           <w:lang w:val="en-US"/>
         </w:rPr>
         <w:t>TextGenDel</w:t>
@@ -120,7 +121,37 @@
       </w:r>
       <w:proofErr w:type="spellEnd"/>
       <w:r>
-        <w:t xml:space="preserve"> 7 +.</w:t>
+        <w:t xml:space="preserve"> 7 +</w:t>
+      </w:r>
+      <w:r>
+        <w:t xml:space="preserve"> (</w:t>
+      </w:r>
+      <w:r>
+        <w:t xml:space="preserve">на момент публикации </w:t>
+      </w:r>
+      <w:r>
+        <w:rPr>
+          <w:lang w:val="en-US"/>
+        </w:rPr>
+        <w:t>Delphi</w:t>
+      </w:r>
+      <w:r>
+        <w:t xml:space="preserve"> 7 </w:t>
+      </w:r>
+      <w:r>
+        <w:t xml:space="preserve">и </w:t>
+      </w:r>
+      <w:r>
+        <w:rPr>
+          <w:lang w:val="en-US"/>
+        </w:rPr>
+        <w:t>Delphi</w:t>
+      </w:r>
+      <w:r>
+        <w:t xml:space="preserve"> 11.3)</w:t>
+      </w:r>
+      <w:r>
+        <w:t>.</w:t>
       </w:r>
     </w:p>
     <w:p>
@@ -906,6 +937,45 @@
       </w:r>
     </w:p>
     <w:p>
+      <w:pPr>
+        <w:rPr>
+          <w:color w:val="C45911" w:themeColor="accent2" w:themeShade="BF"/>
+        </w:rPr>
+      </w:pPr>
+      <w:r>
+        <w:rPr>
+          <w:color w:val="C45911" w:themeColor="accent2" w:themeShade="BF"/>
+        </w:rPr>
+        <w:t xml:space="preserve">Для </w:t>
+      </w:r>
+      <w:r>
+        <w:rPr>
+          <w:color w:val="C45911" w:themeColor="accent2" w:themeShade="BF"/>
+          <w:lang w:val="en-US"/>
+        </w:rPr>
+        <w:t>IDE</w:t>
+      </w:r>
+      <w:r>
+        <w:rPr>
+          <w:color w:val="C45911" w:themeColor="accent2" w:themeShade="BF"/>
+        </w:rPr>
+        <w:t xml:space="preserve"> </w:t>
+      </w:r>
+      <w:r>
+        <w:rPr>
+          <w:color w:val="C45911" w:themeColor="accent2" w:themeShade="BF"/>
+          <w:lang w:val="en-US"/>
+        </w:rPr>
+        <w:t>Delphi</w:t>
+      </w:r>
+      <w:r>
+        <w:rPr>
+          <w:color w:val="C45911" w:themeColor="accent2" w:themeShade="BF"/>
+        </w:rPr>
+        <w:t xml:space="preserve"> 7</w:t>
+      </w:r>
+    </w:p>
+    <w:p>
       <w:r>
         <w:t>П</w:t>
       </w:r>
@@ -934,6 +1004,36 @@
           <w:lang w:val="en-US"/>
         </w:rPr>
         <w:t>TextDelGenGroup</w:t>
+      </w:r>
+      <w:r>
+        <w:rPr>
+          <w:b/>
+          <w:lang w:val="en-US"/>
+        </w:rPr>
+        <w:t>D</w:t>
+      </w:r>
+      <w:proofErr w:type="spellEnd"/>
+      <w:r>
+        <w:rPr>
+          <w:b/>
+        </w:rPr>
+        <w:t>7</w:t>
+      </w:r>
+      <w:r>
+        <w:rPr>
+          <w:b/>
+        </w:rPr>
+        <w:t xml:space="preserve"> </w:t>
+      </w:r>
+      <w:r>
+        <w:t xml:space="preserve">из каталога </w:t>
+      </w:r>
+      <w:proofErr w:type="spellStart"/>
+      <w:r>
+        <w:rPr>
+          <w:lang w:val="en-US"/>
+        </w:rPr>
+        <w:t>TextGenDel</w:t>
       </w:r>
       <w:proofErr w:type="spellEnd"/>
       <w:r>
@@ -947,10 +1047,10 @@
           <w:lang w:eastAsia="ru-RU"/>
         </w:rPr>
         <w:drawing>
-          <wp:inline distT="0" distB="0" distL="0" distR="0" wp14:anchorId="2B8F0E7C" wp14:editId="51993B5E">
-            <wp:extent cx="2389782" cy="4599203"/>
-            <wp:effectExtent l="0" t="0" r="0" b="0"/>
-            <wp:docPr id="3" name="Рисунок 3"/>
+          <wp:inline distT="0" distB="0" distL="0" distR="0" wp14:anchorId="19ADD90B" wp14:editId="7E1C7D23">
+            <wp:extent cx="2392700" cy="4611269"/>
+            <wp:effectExtent l="0" t="0" r="7620" b="0"/>
+            <wp:docPr id="19" name="Рисунок 19"/>
             <wp:cNvGraphicFramePr>
               <a:graphicFrameLocks xmlns:a="http://schemas.openxmlformats.org/drawingml/2006/main" noChangeAspect="1"/>
             </wp:cNvGraphicFramePr>
@@ -970,7 +1070,7 @@
                   <pic:spPr>
                     <a:xfrm>
                       <a:off x="0" y="0"/>
-                      <a:ext cx="2399398" cy="4617710"/>
+                      <a:ext cx="2402895" cy="4630916"/>
                     </a:xfrm>
                     <a:prstGeom prst="rect">
                       <a:avLst/>
@@ -1039,7 +1139,6 @@
     <w:p/>
     <w:p>
       <w:r>
-        <w:lastRenderedPageBreak/>
         <w:t>П</w:t>
       </w:r>
       <w:r>
@@ -1255,7 +1354,7 @@
         <w:rPr>
           <w:b/>
         </w:rPr>
-        <w:t>70</w:t>
+        <w:t>7</w:t>
       </w:r>
       <w:r>
         <w:t>)</w:t>
@@ -1459,7 +1558,7 @@
         <w:t xml:space="preserve"> случае</w:t>
       </w:r>
       <w:r>
-        <w:t>.</w:t>
+        <w:t>,</w:t>
       </w:r>
       <w:r>
         <w:t xml:space="preserve"> если </w:t>
@@ -1535,7 +1634,7 @@
         <w:rPr>
           <w:b/>
         </w:rPr>
-        <w:t>70</w:t>
+        <w:t>7</w:t>
       </w:r>
       <w:r>
         <w:t>.</w:t>
@@ -1647,6 +1746,59 @@
     </w:p>
     <w:p/>
     <w:p>
+      <w:r>
+        <w:t xml:space="preserve">Развертывание компонентов в </w:t>
+      </w:r>
+      <w:r>
+        <w:rPr>
+          <w:color w:val="C45911" w:themeColor="accent2" w:themeShade="BF"/>
+          <w:lang w:val="en-US"/>
+        </w:rPr>
+        <w:t>IDE</w:t>
+      </w:r>
+      <w:r>
+        <w:rPr>
+          <w:color w:val="C45911" w:themeColor="accent2" w:themeShade="BF"/>
+        </w:rPr>
+        <w:t xml:space="preserve"> </w:t>
+      </w:r>
+      <w:r>
+        <w:rPr>
+          <w:color w:val="C45911" w:themeColor="accent2" w:themeShade="BF"/>
+          <w:lang w:val="en-US"/>
+        </w:rPr>
+        <w:t>Delphi</w:t>
+      </w:r>
+      <w:r>
+        <w:rPr>
+          <w:color w:val="C45911" w:themeColor="accent2" w:themeShade="BF"/>
+        </w:rPr>
+        <w:t xml:space="preserve"> 11 </w:t>
+      </w:r>
+      <w:r>
+        <w:t xml:space="preserve">подобно описанному выше, используя группу проектов </w:t>
+      </w:r>
+      <w:proofErr w:type="spellStart"/>
+      <w:r>
+        <w:rPr>
+          <w:b/>
+          <w:lang w:val="en-US"/>
+        </w:rPr>
+        <w:t>DelphiGenTextD</w:t>
+      </w:r>
+      <w:proofErr w:type="spellEnd"/>
+      <w:r>
+        <w:rPr>
+          <w:b/>
+        </w:rPr>
+        <w:t>11</w:t>
+      </w:r>
+      <w:r>
+        <w:t>.</w:t>
+      </w:r>
+    </w:p>
+    <w:p/>
+    <w:p>
       <w:pPr>
         <w:pStyle w:val="1"/>
       </w:pPr>
@@ -1751,6 +1903,7 @@
         <w:rPr>
           <w:b/>
         </w:rPr>
+        <w:lastRenderedPageBreak/>
         <w:t>AddLineFunctionName</w:t>
       </w:r>
       <w:proofErr w:type="spellEnd"/>
@@ -1916,11 +2069,7 @@
         <w:t xml:space="preserve">программным кодом (скриптом), </w:t>
       </w:r>
       <w:r>
-        <w:t xml:space="preserve">и </w:t>
-      </w:r>
-      <w:r>
-        <w:lastRenderedPageBreak/>
-        <w:t>при генерации никак не изменяется</w:t>
+        <w:t>и при генерации никак не изменяется</w:t>
       </w:r>
       <w:r>
         <w:t>, а исполняется</w:t>
@@ -1944,10 +2093,31 @@
         <w:t xml:space="preserve"> </w:t>
       </w:r>
       <w:r>
-        <w:t>должен начинать строку</w:t>
-      </w:r>
-      <w:r>
-        <w:t xml:space="preserve"> кода / быть первым в строке кода</w:t>
+        <w:t>должен начинать</w:t>
+      </w:r>
+      <w:r>
+        <w:t xml:space="preserve"> первую</w:t>
+      </w:r>
+      <w:r>
+        <w:t xml:space="preserve"> строку</w:t>
+      </w:r>
+      <w:r>
+        <w:t xml:space="preserve"> блока</w:t>
+      </w:r>
+      <w:r>
+        <w:t xml:space="preserve"> кода / быть первым в</w:t>
+      </w:r>
+      <w:r>
+        <w:t xml:space="preserve"> первой</w:t>
+      </w:r>
+      <w:r>
+        <w:t xml:space="preserve"> строке</w:t>
+      </w:r>
+      <w:r>
+        <w:t xml:space="preserve"> блока</w:t>
+      </w:r>
+      <w:r>
+        <w:t xml:space="preserve"> кода</w:t>
       </w:r>
       <w:r>
         <w:t>.</w:t>
@@ -2457,6 +2627,7 @@
           <w:noProof/>
           <w:lang w:eastAsia="ru-RU"/>
         </w:rPr>
+        <w:lastRenderedPageBreak/>
         <w:drawing>
           <wp:inline distT="0" distB="0" distL="0" distR="0" wp14:anchorId="48E26D56" wp14:editId="1668038C">
             <wp:extent cx="4487852" cy="2105525"/>
@@ -2594,13 +2765,13 @@
         <w:t>– строка -</w:t>
       </w:r>
       <w:r>
-        <w:t xml:space="preserve"> маркер начала макро</w:t>
-      </w:r>
-      <w:r>
-        <w:t>определени</w:t>
-      </w:r>
-      <w:r>
-        <w:t>я</w:t>
+        <w:t xml:space="preserve"> </w:t>
+      </w:r>
+      <w:r>
+        <w:rPr>
+          <w:b/>
+        </w:rPr>
+        <w:t>маркер начала макроопределения</w:t>
       </w:r>
       <w:r>
         <w:t xml:space="preserve"> в шаблоне</w:t>
@@ -2636,7 +2807,12 @@
         <w:t xml:space="preserve">, </w:t>
       </w:r>
       <w:r>
-        <w:t>считается выражением</w:t>
+        <w:t>считаетс</w:t>
+      </w:r>
+      <w:bookmarkStart w:id="0" w:name="_GoBack"/>
+      <w:bookmarkEnd w:id="0"/>
+      <w:r>
+        <w:t>я выражением</w:t>
       </w:r>
       <w:r>
         <w:t xml:space="preserve"> на языке </w:t>
@@ -3110,10 +3286,7 @@
       </w:r>
       <w:proofErr w:type="spellEnd"/>
       <w:r>
-        <w:t>,</w:t>
-      </w:r>
-      <w:r>
-        <w:t xml:space="preserve"> </w:t>
+        <w:t xml:space="preserve">, </w:t>
       </w:r>
       <w:r>
         <w:t>могут быть использован</w:t>
@@ -3396,6 +3569,7 @@
           <w:noProof/>
           <w:lang w:eastAsia="ru-RU"/>
         </w:rPr>
+        <w:lastRenderedPageBreak/>
         <w:drawing>
           <wp:inline distT="0" distB="0" distL="0" distR="0" wp14:anchorId="7E6EC549" wp14:editId="7A936CBD">
             <wp:extent cx="4184685" cy="1576358"/>
@@ -3437,7 +3611,6 @@
     <w:p/>
     <w:p>
       <w:r>
-        <w:lastRenderedPageBreak/>
         <w:t>К</w:t>
       </w:r>
       <w:r>
@@ -3743,16 +3916,10 @@
         <w:t xml:space="preserve"> данных</w:t>
       </w:r>
       <w:r>
-        <w:t xml:space="preserve"> </w:t>
-      </w:r>
-      <w:r>
-        <w:t>и зарегистрированных функций расширения</w:t>
-      </w:r>
-      <w:r>
-        <w:t>.</w:t>
-      </w:r>
-      <w:r>
-        <w:t xml:space="preserve"> Ф</w:t>
+        <w:t xml:space="preserve"> и зарегистрированных функций расширения</w:t>
+      </w:r>
+      <w:r>
+        <w:t>. Ф</w:t>
       </w:r>
       <w:r>
         <w:t>ормирует программный код скрипта</w:t>
@@ -4898,12 +5065,7 @@
         <w:t xml:space="preserve">ункции остальных кнопок </w:t>
       </w:r>
       <w:r>
-        <w:t>соотве</w:t>
-      </w:r>
-      <w:bookmarkStart w:id="0" w:name="_GoBack"/>
-      <w:bookmarkEnd w:id="0"/>
-      <w:r>
-        <w:t>тствую</w:t>
+        <w:t>соответствую</w:t>
       </w:r>
       <w:r>
         <w:t>т их названиям</w:t>
@@ -4931,6 +5093,7 @@
     <w:lvl w:ilvl="0" w:tplc="FDB24E9E">
       <w:start w:val="1"/>
       <w:numFmt w:val="decimal"/>
+      <w:pStyle w:val="1"/>
       <w:lvlText w:val="%1."/>
       <w:lvlJc w:val="left"/>
       <w:pPr>

</xml_diff>

<commit_message>
media images for readme
</commit_message>
<xml_diff>
--- a/Doc/Readme.docx
+++ b/Doc/Readme.docx
@@ -2807,12 +2807,7 @@
         <w:t xml:space="preserve">, </w:t>
       </w:r>
       <w:r>
-        <w:t>считаетс</w:t>
-      </w:r>
-      <w:bookmarkStart w:id="0" w:name="_GoBack"/>
-      <w:bookmarkEnd w:id="0"/>
-      <w:r>
-        <w:t>я выражением</w:t>
+        <w:t>считается выражением</w:t>
       </w:r>
       <w:r>
         <w:t xml:space="preserve"> на языке </w:t>
@@ -2879,12 +2874,19 @@
           <w:highlight w:val="cyan"/>
           <w:lang w:val="en-US"/>
         </w:rPr>
-        <w:t>theNameOfField</w:t>
-      </w:r>
-      <w:proofErr w:type="spellEnd"/>
+        <w:t>Some</w:t>
+      </w:r>
       <w:r>
         <w:rPr>
           <w:highlight w:val="cyan"/>
+          <w:lang w:val="en-US"/>
+        </w:rPr>
+        <w:t>Field</w:t>
+      </w:r>
+      <w:proofErr w:type="spellEnd"/>
+      <w:r>
+        <w:rPr>
+          <w:highlight w:val="cyan"/>
         </w:rPr>
         <w:t>.</w:t>
       </w:r>
@@ -2941,7 +2943,13 @@
         <w:rPr>
           <w:lang w:val="en-US"/>
         </w:rPr>
-        <w:t>theNameOfField</w:t>
+        <w:t>Some</w:t>
+      </w:r>
+      <w:r>
+        <w:rPr>
+          <w:lang w:val="en-US"/>
+        </w:rPr>
+        <w:t>Field</w:t>
       </w:r>
       <w:proofErr w:type="spellEnd"/>
       <w:r>
@@ -2974,13 +2982,13 @@
         <w:t xml:space="preserve"> </w:t>
       </w:r>
       <w:r>
-        <w:t>маркер окончани</w:t>
-      </w:r>
-      <w:r>
-        <w:t>я</w:t>
-      </w:r>
-      <w:r>
-        <w:t xml:space="preserve"> макроопределения в шаблоне</w:t>
+        <w:rPr>
+          <w:b/>
+        </w:rPr>
+        <w:t>маркер окончания макроопределения</w:t>
+      </w:r>
+      <w:r>
+        <w:t xml:space="preserve"> в шаблоне</w:t>
       </w:r>
       <w:r>
         <w:t>.</w:t>
@@ -3018,6 +3026,12 @@
         <w:t>компонент</w:t>
       </w:r>
       <w:r>
+        <w:t xml:space="preserve"> </w:t>
+      </w:r>
+      <w:r>
+        <w:t>- службу</w:t>
+      </w:r>
+      <w:r>
         <w:t xml:space="preserve"> исполнения скриптов</w:t>
       </w:r>
       <w:r>
@@ -3116,7 +3130,13 @@
         <w:t>.</w:t>
       </w:r>
       <w:r>
-        <w:t xml:space="preserve"> На другую функциональность на влияет</w:t>
+        <w:t xml:space="preserve"> На другую функциональность н</w:t>
+      </w:r>
+      <w:r>
+        <w:t>е</w:t>
+      </w:r>
+      <w:r>
+        <w:t xml:space="preserve"> влияет</w:t>
       </w:r>
     </w:p>
     <w:p>
@@ -4074,6 +4094,12 @@
       <w:r>
         <w:t>\</w:t>
       </w:r>
+      <w:r>
+        <w:rPr>
+          <w:lang w:val="en-US"/>
+        </w:rPr>
+        <w:t>D7\</w:t>
+      </w:r>
       <w:proofErr w:type="spellStart"/>
       <w:r>
         <w:t>FastScript</w:t>
@@ -4538,6 +4564,7 @@
       </w:r>
     </w:p>
     <w:p>
+      <w:bookmarkStart w:id="0" w:name="_GoBack"/>
       <w:r>
         <w:rPr>
           <w:noProof/>
@@ -4580,6 +4607,7 @@
           </wp:inline>
         </w:drawing>
       </w:r>
+      <w:bookmarkEnd w:id="0"/>
     </w:p>
     <w:p>
       <w:r>
@@ -4958,7 +4986,22 @@
         <w:rPr>
           <w:lang w:val="en-US"/>
         </w:rPr>
-        <w:t>IntelliSense</w:t>
+        <w:t>Code</w:t>
+      </w:r>
+      <w:r>
+        <w:t xml:space="preserve"> </w:t>
+      </w:r>
+      <w:r>
+        <w:rPr>
+          <w:lang w:val="en-US"/>
+        </w:rPr>
+        <w:t>Inside</w:t>
+      </w:r>
+      <w:r>
+        <w:t xml:space="preserve"> </w:t>
+      </w:r>
+      <w:r>
+        <w:t>в</w:t>
       </w:r>
       <w:r>
         <w:t xml:space="preserve"> </w:t>
@@ -4968,6 +5011,15 @@
           <w:lang w:val="en-US"/>
         </w:rPr>
         <w:t>IDE</w:t>
+      </w:r>
+      <w:r>
+        <w:t xml:space="preserve"> </w:t>
+      </w:r>
+      <w:r>
+        <w:rPr>
+          <w:lang w:val="en-US"/>
+        </w:rPr>
+        <w:t>Delphi</w:t>
       </w:r>
       <w:r>
         <w:t>.</w:t>

</xml_diff>